<commit_message>
Added pdf, uncomment assertions
</commit_message>
<xml_diff>
--- a/Assignment_1/Assignment_7/week8_ex_1.docx
+++ b/Assignment_1/Assignment_7/week8_ex_1.docx
@@ -40,6 +40,9 @@
         </w:tabs>
       </w:pPr>
       <w:r>
+        <w:rPr>
+          <w:noProof/>
+        </w:rPr>
         <w:drawing>
           <wp:anchor distT="0" distB="0" distL="114300" distR="114300" simplePos="0" relativeHeight="251658240" behindDoc="0" locked="0" layoutInCell="1" allowOverlap="1" wp14:anchorId="6DA782E8" wp14:editId="1ECE2CB1">
             <wp:simplePos x="0" y="0"/>
@@ -97,6 +100,9 @@
         </w:drawing>
       </w:r>
       <w:r>
+        <w:rPr>
+          <w:noProof/>
+        </w:rPr>
         <w:drawing>
           <wp:anchor distT="0" distB="0" distL="114300" distR="114300" simplePos="0" relativeHeight="251659264" behindDoc="0" locked="0" layoutInCell="1" allowOverlap="1" wp14:anchorId="40E67467" wp14:editId="192B9F94">
             <wp:simplePos x="0" y="0"/>
@@ -166,6 +172,9 @@
     </w:p>
     <w:p>
       <w:r>
+        <w:rPr>
+          <w:noProof/>
+        </w:rPr>
         <w:drawing>
           <wp:inline distT="0" distB="0" distL="0" distR="0" wp14:anchorId="0B336908" wp14:editId="4E511546">
             <wp:extent cx="4099915" cy="708721"/>
@@ -228,7 +237,7 @@
         <w:t xml:space="preserve">, the exchange of requests/responses is </w:t>
       </w:r>
       <w:r>
-        <w:t>stopped</w:t>
+        <w:t>paused</w:t>
       </w:r>
       <w:r>
         <w:t xml:space="preserve">. Upon restarting the queue, the exchange continues from where it </w:t>
@@ -425,6 +434,7 @@
     <w:lsdException w:name="HTML Sample" w:semiHidden="1" w:unhideWhenUsed="1"/>
     <w:lsdException w:name="HTML Typewriter" w:semiHidden="1" w:unhideWhenUsed="1"/>
     <w:lsdException w:name="HTML Variable" w:semiHidden="1" w:unhideWhenUsed="1"/>
+    <w:lsdException w:name="Normal Table" w:semiHidden="1" w:unhideWhenUsed="1"/>
     <w:lsdException w:name="annotation subject" w:semiHidden="1" w:unhideWhenUsed="1"/>
     <w:lsdException w:name="No List" w:semiHidden="1" w:unhideWhenUsed="1"/>
     <w:lsdException w:name="Outline List 1" w:semiHidden="1" w:unhideWhenUsed="1"/>
@@ -471,8 +481,10 @@
     <w:lsdException w:name="Table Subtle 2" w:semiHidden="1" w:unhideWhenUsed="1"/>
     <w:lsdException w:name="Table Web 1" w:semiHidden="1" w:unhideWhenUsed="1"/>
     <w:lsdException w:name="Table Web 2" w:semiHidden="1" w:unhideWhenUsed="1"/>
+    <w:lsdException w:name="Table Web 3" w:semiHidden="1" w:unhideWhenUsed="1"/>
     <w:lsdException w:name="Balloon Text" w:semiHidden="1" w:unhideWhenUsed="1"/>
     <w:lsdException w:name="Table Grid" w:uiPriority="39"/>
+    <w:lsdException w:name="Table Theme" w:semiHidden="1" w:unhideWhenUsed="1"/>
     <w:lsdException w:name="Placeholder Text" w:semiHidden="1"/>
     <w:lsdException w:name="No Spacing" w:uiPriority="1" w:qFormat="1"/>
     <w:lsdException w:name="Light Shading" w:uiPriority="60"/>

</xml_diff>